<commit_message>
maj gant et livret
</commit_message>
<xml_diff>
--- a/Gestion/Livret.docx
+++ b/Gestion/Livret.docx
@@ -1647,9 +1647,11 @@
       <w:r>
         <w:t xml:space="preserve">-Planning </w:t>
       </w:r>
-      <w:r>
-        <w:t>des différentes taches</w:t>
-      </w:r>
+      <w:proofErr w:type="gramStart"/>
+      <w:r>
+        <w:t>des différentes tache</w:t>
+      </w:r>
+      <w:proofErr w:type="gramEnd"/>
       <w:r>
         <w:t>.</w:t>
       </w:r>
@@ -2450,7 +2452,7 @@
           </mc:Choice>
           <mc:Fallback>
             <w:pict>
-              <v:shapetype w14:anchorId="5A5F7B95" id="_x0000_t88" coordsize="21600,21600" o:spt="88" adj="1800,10800" path="m,qx10800@0l10800@2qy21600@11,10800@3l10800@1qy,21600e" filled="f">
+              <v:shapetype w14:anchorId="1F088CA6" id="_x0000_t88" coordsize="21600,21600" o:spt="88" adj="1800,10800" path="m,qx10800@0l10800@2qy21600@11,10800@3l10800@1qy,21600e" filled="f">
                 <v:formulas>
                   <v:f eqn="val #0"/>
                   <v:f eqn="sum 21600 0 #0"/>
@@ -2638,7 +2640,7 @@
           </mc:Choice>
           <mc:Fallback>
             <w:pict>
-              <v:shape w14:anchorId="0153C27B" id="Accolade fermante 4" o:spid="_x0000_s1026" type="#_x0000_t88" style="position:absolute;margin-left:160pt;margin-top:6.85pt;width:11.2pt;height:30.4pt;z-index:251659264;visibility:visible;mso-wrap-style:square;mso-width-percent:0;mso-height-percent:0;mso-wrap-distance-left:9pt;mso-wrap-distance-top:0;mso-wrap-distance-right:9pt;mso-wrap-distance-bottom:0;mso-position-horizontal:absolute;mso-position-horizontal-relative:text;mso-position-vertical:absolute;mso-position-vertical-relative:text;mso-width-percent:0;mso-height-percent:0;mso-width-relative:margin;mso-height-relative:margin;v-text-anchor:middle" o:gfxdata="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" adj="665" strokecolor="#4472c4 [3204]" strokeweight=".5pt">
+              <v:shape w14:anchorId="2F48AC7F" id="Accolade fermante 4" o:spid="_x0000_s1026" type="#_x0000_t88" style="position:absolute;margin-left:160pt;margin-top:6.85pt;width:11.2pt;height:30.4pt;z-index:251659264;visibility:visible;mso-wrap-style:square;mso-width-percent:0;mso-height-percent:0;mso-wrap-distance-left:9pt;mso-wrap-distance-top:0;mso-wrap-distance-right:9pt;mso-wrap-distance-bottom:0;mso-position-horizontal:absolute;mso-position-horizontal-relative:text;mso-position-vertical:absolute;mso-position-vertical-relative:text;mso-width-percent:0;mso-height-percent:0;mso-width-relative:margin;mso-height-relative:margin;v-text-anchor:middle" o:gfxdata="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" adj="665" strokecolor="#4472c4 [3204]" strokeweight=".5pt">
                 <v:stroke joinstyle="miter"/>
               </v:shape>
             </w:pict>
@@ -2910,11 +2912,77 @@
       <w:pPr>
         <w:ind w:firstLine="708"/>
       </w:pPr>
+      <w:r>
+        <w:t xml:space="preserve">Ce tableau nous permettra ensuite de mieux nous organiser et </w:t>
+      </w:r>
+      <w:r>
+        <w:t>à prévoir le temps nécessaire pour</w:t>
+      </w:r>
+      <w:r>
+        <w:t xml:space="preserve"> régler chaque problème lors de la planification.</w:t>
+      </w:r>
+    </w:p>
+    <w:p>
+      <w:pPr>
+        <w:ind w:firstLine="708"/>
+      </w:pPr>
+    </w:p>
+    <w:p>
+      <w:pPr>
+        <w:ind w:firstLine="708"/>
+      </w:pPr>
+    </w:p>
+    <w:p>
+      <w:pPr>
+        <w:ind w:firstLine="708"/>
+      </w:pPr>
+    </w:p>
+    <w:p>
+      <w:pPr>
+        <w:ind w:firstLine="708"/>
+      </w:pPr>
+    </w:p>
+    <w:p>
+      <w:pPr>
+        <w:ind w:firstLine="708"/>
+      </w:pPr>
+    </w:p>
+    <w:p>
+      <w:pPr>
+        <w:ind w:firstLine="708"/>
+      </w:pPr>
+    </w:p>
+    <w:p>
+      <w:pPr>
+        <w:ind w:firstLine="708"/>
+      </w:pPr>
+    </w:p>
+    <w:p>
+      <w:pPr>
+        <w:ind w:firstLine="708"/>
+      </w:pPr>
+    </w:p>
+    <w:p>
+      <w:pPr>
+        <w:ind w:firstLine="708"/>
+      </w:pPr>
+    </w:p>
+    <w:p/>
+    <w:p>
+      <w:pPr>
+        <w:ind w:firstLine="708"/>
+      </w:pPr>
+      <w:r>
+        <w:lastRenderedPageBreak/>
+        <w:t>E -Planning des différentes taches.</w:t>
+      </w:r>
       <w:bookmarkStart w:id="4" w:name="_GoBack"/>
       <w:bookmarkEnd w:id="4"/>
-      <w:r>
-        <w:t>Ce tableau nous permettra ensuite de mieux nous organiser et à prévoir le temps nécessaire de régler chaque problème lors de la planification.</w:t>
-      </w:r>
+    </w:p>
+    <w:p>
+      <w:pPr>
+        <w:ind w:firstLine="708"/>
+      </w:pPr>
     </w:p>
     <w:sectPr>
       <w:headerReference w:type="default" r:id="rId9"/>
@@ -4065,7 +4133,7 @@
   <w:rsids>
     <w:rsidRoot w:val="00294FFF"/>
     <w:rsid w:val="00294FFF"/>
-    <w:rsid w:val="00686519"/>
+    <w:rsid w:val="00E304A6"/>
   </w:rsids>
   <m:mathPr>
     <m:mathFont m:val="Cambria Math"/>
@@ -4835,7 +4903,7 @@
 </file>
 
 <file path=customXml/itemProps1.xml><?xml version="1.0" encoding="utf-8"?>
-<ds:datastoreItem xmlns:ds="http://schemas.openxmlformats.org/officeDocument/2006/customXml" ds:itemID="{E87D75B1-4C95-4B2F-BC6B-00C97FF9E788}">
+<ds:datastoreItem xmlns:ds="http://schemas.openxmlformats.org/officeDocument/2006/customXml" ds:itemID="{477C3255-31B3-436F-9E43-42CA3524EBE2}">
   <ds:schemaRefs>
     <ds:schemaRef ds:uri="http://schemas.openxmlformats.org/officeDocument/2006/bibliography"/>
   </ds:schemaRefs>

</xml_diff>

<commit_message>
maj doc + arc
</commit_message>
<xml_diff>
--- a/Gestion/Livret.docx
+++ b/Gestion/Livret.docx
@@ -22,23 +22,19 @@
         <w:jc w:val="center"/>
         <w:rPr>
           <w:rFonts w:ascii="arial, sans-serif" w:hAnsi="arial, sans-serif" w:hint="eastAsia"/>
-          <w:b/>
           <w:bCs/>
-          <w:color w:val="FF0000"/>
+          <w:color w:val="000000" w:themeColor="text1"/>
           <w:sz w:val="44"/>
           <w:szCs w:val="48"/>
-          <w:u w:val="single"/>
         </w:rPr>
       </w:pPr>
       <w:r>
         <w:rPr>
           <w:rFonts w:ascii="arial, sans-serif" w:hAnsi="arial, sans-serif"/>
-          <w:b/>
           <w:bCs/>
-          <w:color w:val="FF0000"/>
+          <w:color w:val="000000" w:themeColor="text1"/>
           <w:sz w:val="44"/>
           <w:szCs w:val="48"/>
-          <w:u w:val="single"/>
         </w:rPr>
         <w:t>Génie Logiciel</w:t>
       </w:r>
@@ -50,10 +46,9 @@
         <w:rPr>
           <w:rFonts w:ascii="arial, sans-serif" w:hAnsi="arial, sans-serif" w:hint="eastAsia"/>
           <w:bCs/>
-          <w:i/>
+          <w:color w:val="000000" w:themeColor="text1"/>
           <w:szCs w:val="36"/>
           <w:highlight w:val="yellow"/>
-          <w:u w:val="single"/>
         </w:rPr>
       </w:pPr>
     </w:p>
@@ -63,23 +58,18 @@
         <w:jc w:val="center"/>
         <w:rPr>
           <w:rFonts w:ascii="arial, sans-serif" w:hAnsi="arial, sans-serif" w:hint="eastAsia"/>
-          <w:b/>
           <w:bCs/>
-          <w:i/>
-          <w:color w:val="00B050"/>
+          <w:color w:val="000000" w:themeColor="text1"/>
           <w:sz w:val="28"/>
           <w:szCs w:val="36"/>
-          <w:u w:val="single"/>
         </w:rPr>
       </w:pPr>
       <w:r>
         <w:rPr>
           <w:rFonts w:ascii="arial, sans-serif" w:hAnsi="arial, sans-serif"/>
           <w:bCs/>
-          <w:i/>
+          <w:color w:val="000000" w:themeColor="text1"/>
           <w:szCs w:val="36"/>
-          <w:highlight w:val="yellow"/>
-          <w:u w:val="single"/>
         </w:rPr>
         <w:t>Feuilles de marque pour tir à l’arc</w:t>
       </w:r>
@@ -90,13 +80,10 @@
         <w:jc w:val="center"/>
         <w:rPr>
           <w:rFonts w:ascii="arial, sans-serif" w:hAnsi="arial, sans-serif" w:hint="eastAsia"/>
-          <w:b/>
           <w:bCs/>
-          <w:i/>
-          <w:color w:val="00B050"/>
+          <w:color w:val="000000" w:themeColor="text1"/>
           <w:sz w:val="28"/>
           <w:szCs w:val="36"/>
-          <w:u w:val="single"/>
         </w:rPr>
       </w:pPr>
     </w:p>
@@ -106,56 +93,39 @@
         <w:jc w:val="center"/>
         <w:rPr>
           <w:rFonts w:ascii="arial, sans-serif" w:hAnsi="arial, sans-serif" w:hint="eastAsia"/>
-          <w:b/>
           <w:bCs/>
-          <w:i/>
-          <w:color w:val="00B050"/>
+          <w:color w:val="000000" w:themeColor="text1"/>
           <w:sz w:val="36"/>
           <w:szCs w:val="36"/>
-          <w:u w:val="single"/>
         </w:rPr>
       </w:pPr>
       <w:r>
         <w:rPr>
           <w:rFonts w:ascii="arial, sans-serif" w:hAnsi="arial, sans-serif"/>
           <w:bCs/>
-          <w:color w:val="00B050"/>
+          <w:color w:val="000000" w:themeColor="text1"/>
           <w:sz w:val="36"/>
           <w:szCs w:val="36"/>
         </w:rPr>
-        <w:t xml:space="preserve">Nom du </w:t>
+        <w:t>Nom du projet :</w:t>
       </w:r>
       <w:r>
         <w:rPr>
           <w:rFonts w:ascii="arial, sans-serif" w:hAnsi="arial, sans-serif"/>
           <w:bCs/>
-          <w:color w:val="00B050"/>
+          <w:color w:val="000000" w:themeColor="text1"/>
           <w:sz w:val="36"/>
           <w:szCs w:val="36"/>
         </w:rPr>
-        <w:t>projet :</w:t>
+        <w:t xml:space="preserve"> </w:t>
       </w:r>
       <w:r>
         <w:rPr>
           <w:rFonts w:ascii="arial, sans-serif" w:hAnsi="arial, sans-serif"/>
-          <w:b/>
           <w:bCs/>
-          <w:color w:val="00B050"/>
+          <w:color w:val="000000" w:themeColor="text1"/>
           <w:sz w:val="36"/>
           <w:szCs w:val="36"/>
-        </w:rPr>
-        <w:t xml:space="preserve"> </w:t>
-      </w:r>
-      <w:r>
-        <w:rPr>
-          <w:rFonts w:ascii="arial, sans-serif" w:hAnsi="arial, sans-serif"/>
-          <w:b/>
-          <w:bCs/>
-          <w:i/>
-          <w:color w:val="00B050"/>
-          <w:sz w:val="36"/>
-          <w:szCs w:val="36"/>
-          <w:u w:val="single"/>
         </w:rPr>
         <w:t>TANGU</w:t>
       </w:r>
@@ -257,6 +227,7 @@
           <w:docPartUnique/>
         </w:docPartObj>
       </w:sdtPr>
+      <w:sdtEndPr/>
       <w:sdtContent>
         <w:p>
           <w:pPr>
@@ -399,6 +370,7 @@
               <w:temporary/>
               <w:showingPlcHdr/>
             </w:sdtPr>
+            <w:sdtEndPr/>
             <w:sdtContent>
               <w:r>
                 <w:t>Tapez le titre du chapitre (niveau 2)</w:t>
@@ -426,6 +398,7 @@
               <w:temporary/>
               <w:showingPlcHdr/>
             </w:sdtPr>
+            <w:sdtEndPr/>
             <w:sdtContent>
               <w:r>
                 <w:t>Tapez le titre du chapitre (niveau 3)</w:t>
@@ -489,6 +462,7 @@
               <w:temporary/>
               <w:showingPlcHdr/>
             </w:sdtPr>
+            <w:sdtEndPr/>
             <w:sdtContent>
               <w:r>
                 <w:t>Tapez le titre du chapitre (niveau 2)</w:t>
@@ -541,9 +515,6 @@
     <w:p/>
     <w:p/>
     <w:p/>
-    <w:p/>
-    <w:p/>
-    <w:p/>
     <w:p>
       <w:pPr>
         <w:rPr>
@@ -561,1016 +532,1017 @@
           <w:sz w:val="28"/>
         </w:rPr>
       </w:pPr>
-    </w:p>
-    <w:p>
-      <w:pPr>
+      <w:r>
         <w:rPr>
           <w:b/>
           <w:bCs/>
           <w:sz w:val="28"/>
         </w:rPr>
-      </w:pPr>
+        <w:t>I-</w:t>
+      </w:r>
       <w:r>
         <w:rPr>
           <w:b/>
           <w:bCs/>
           <w:sz w:val="28"/>
         </w:rPr>
-        <w:t>I-</w:t>
-      </w:r>
+        <w:t>Introduction</w:t>
+      </w:r>
+    </w:p>
+    <w:p>
+      <w:r>
+        <w:tab/>
+        <w:t xml:space="preserve">Au sein de l’enseignement Génie logiciel de la L2 informatique, </w:t>
+      </w:r>
+      <w:r>
+        <w:t xml:space="preserve">nous sommes emmenés à gérer la création et le déroulement d’un projet au long du semestre. </w:t>
+      </w:r>
+    </w:p>
+    <w:p>
+      <w:pPr>
+        <w:ind w:firstLine="708"/>
+      </w:pPr>
+      <w:r>
+        <w:t>Alors</w:t>
+      </w:r>
+      <w:r>
+        <w:t xml:space="preserve">, le 25 Septembre, Monsieur Thierry Brouard, le « Product </w:t>
+      </w:r>
+      <w:proofErr w:type="spellStart"/>
+      <w:r>
+        <w:t>Owner</w:t>
+      </w:r>
+      <w:proofErr w:type="spellEnd"/>
+      <w:r>
+        <w:t xml:space="preserve"> », nous a proposé le </w:t>
+      </w:r>
+      <w:r>
+        <w:t>back log</w:t>
+      </w:r>
+      <w:r>
+        <w:t xml:space="preserve"> de l’application «</w:t>
+      </w:r>
+      <w:r>
+        <w:t xml:space="preserve"> Feuilles de marque pour tir à l’arc</w:t>
+      </w:r>
+      <w:r>
+        <w:t xml:space="preserve"> ».</w:t>
+      </w:r>
+      <w:r>
+        <w:t xml:space="preserve"> Après quelques recherches et </w:t>
+      </w:r>
+      <w:r>
+        <w:t>concertations</w:t>
+      </w:r>
+      <w:r>
+        <w:t xml:space="preserve">, l’équipe a trouvé ce projet très </w:t>
+      </w:r>
+      <w:r>
+        <w:t>intéressant</w:t>
+      </w:r>
+      <w:r>
+        <w:t xml:space="preserve">. </w:t>
+      </w:r>
+      <w:r>
+        <w:t>Et même si on ne connaissait pas vraiment le tire à l’arc, on était très intrigués par le fonctionnement de ce sport et son system de gestion</w:t>
+      </w:r>
+      <w:r>
+        <w:t xml:space="preserve"> d’après nos recherches</w:t>
+      </w:r>
+      <w:r>
+        <w:t>.</w:t>
+      </w:r>
+    </w:p>
+    <w:p>
+      <w:pPr>
+        <w:ind w:firstLine="708"/>
+      </w:pPr>
+      <w:r>
+        <w:t xml:space="preserve">L’équipe était presque déjà formée (On a déjà travaillé l’an dernier) et s’est </w:t>
+      </w:r>
+      <w:r>
+        <w:t>complété</w:t>
+      </w:r>
+      <w:r>
+        <w:t xml:space="preserve"> avec l’adhésion de Matthias Brown.</w:t>
+      </w:r>
+    </w:p>
+    <w:p/>
+    <w:p>
+      <w:r>
+        <w:t>Ainsi, nous nous sommes mis au travail afin de délivrer ‘TANGU’</w:t>
+      </w:r>
+      <w:r>
+        <w:t xml:space="preserve"> au client en mettant tout en œuvre afin de </w:t>
+      </w:r>
+      <w:r>
+        <w:t>respecter</w:t>
+      </w:r>
+      <w:r>
+        <w:t xml:space="preserve"> le DEADLINE indiqué.</w:t>
+      </w:r>
+    </w:p>
+    <w:p/>
+    <w:p/>
+    <w:p/>
+    <w:p/>
+    <w:p/>
+    <w:p/>
+    <w:p/>
+    <w:p/>
+    <w:p/>
+    <w:p/>
+    <w:p/>
+    <w:p/>
+    <w:p/>
+    <w:p/>
+    <w:p/>
+    <w:p/>
+    <w:p/>
+    <w:p/>
+    <w:p/>
+    <w:p>
+      <w:pPr>
+        <w:rPr>
+          <w:b/>
+          <w:sz w:val="28"/>
+        </w:rPr>
+      </w:pPr>
+      <w:r>
+        <w:rPr>
+          <w:b/>
+          <w:sz w:val="28"/>
+        </w:rPr>
+        <w:lastRenderedPageBreak/>
+        <w:t>I-Présentation du projet</w:t>
+      </w:r>
+    </w:p>
+    <w:p>
+      <w:pPr>
+        <w:ind w:firstLine="708"/>
+        <w:rPr>
+          <w:sz w:val="24"/>
+          <w:szCs w:val="24"/>
+        </w:rPr>
+      </w:pPr>
+    </w:p>
+    <w:p>
+      <w:pPr>
+        <w:ind w:firstLine="708"/>
+        <w:rPr>
+          <w:sz w:val="24"/>
+          <w:szCs w:val="24"/>
+        </w:rPr>
+      </w:pPr>
+      <w:r>
+        <w:rPr>
+          <w:sz w:val="24"/>
+          <w:szCs w:val="24"/>
+        </w:rPr>
+        <w:t>Cette première partie</w:t>
+      </w:r>
+      <w:r>
+        <w:rPr>
+          <w:sz w:val="24"/>
+          <w:szCs w:val="24"/>
+        </w:rPr>
+        <w:t xml:space="preserve"> portera</w:t>
+      </w:r>
+      <w:r>
+        <w:rPr>
+          <w:sz w:val="24"/>
+          <w:szCs w:val="24"/>
+        </w:rPr>
+        <w:t xml:space="preserve"> </w:t>
+      </w:r>
+      <w:r>
+        <w:rPr>
+          <w:sz w:val="24"/>
+          <w:szCs w:val="24"/>
+        </w:rPr>
+        <w:t>sur</w:t>
+      </w:r>
+      <w:r>
+        <w:rPr>
+          <w:sz w:val="24"/>
+          <w:szCs w:val="24"/>
+        </w:rPr>
+        <w:t xml:space="preserve"> l’analyse du </w:t>
+      </w:r>
+      <w:r>
+        <w:rPr>
+          <w:sz w:val="24"/>
+          <w:szCs w:val="24"/>
+        </w:rPr>
+        <w:t>Back log</w:t>
+      </w:r>
+      <w:r>
+        <w:rPr>
+          <w:sz w:val="24"/>
+          <w:szCs w:val="24"/>
+        </w:rPr>
+        <w:t xml:space="preserve"> </w:t>
+      </w:r>
+      <w:r>
+        <w:rPr>
+          <w:sz w:val="24"/>
+          <w:szCs w:val="24"/>
+        </w:rPr>
+        <w:t>du projet</w:t>
+      </w:r>
+      <w:r>
+        <w:rPr>
+          <w:sz w:val="24"/>
+          <w:szCs w:val="24"/>
+        </w:rPr>
+        <w:t xml:space="preserve"> fourni par le Product </w:t>
+      </w:r>
+      <w:proofErr w:type="spellStart"/>
+      <w:r>
+        <w:rPr>
+          <w:sz w:val="24"/>
+          <w:szCs w:val="24"/>
+        </w:rPr>
+        <w:t>Owner</w:t>
+      </w:r>
+      <w:proofErr w:type="spellEnd"/>
+      <w:r>
+        <w:rPr>
+          <w:sz w:val="24"/>
+          <w:szCs w:val="24"/>
+        </w:rPr>
+        <w:t>*</w:t>
+      </w:r>
+      <w:r>
+        <w:rPr>
+          <w:sz w:val="24"/>
+          <w:szCs w:val="24"/>
+        </w:rPr>
+        <w:t>.</w:t>
+      </w:r>
+    </w:p>
+    <w:p>
+      <w:pPr>
+        <w:rPr>
+          <w:sz w:val="24"/>
+          <w:szCs w:val="24"/>
+        </w:rPr>
+      </w:pPr>
+      <w:r>
+        <w:rPr>
+          <w:sz w:val="24"/>
+          <w:szCs w:val="24"/>
+        </w:rPr>
+        <w:tab/>
+        <w:t xml:space="preserve">Cette analyse permet de comprendre le noyau de l’application requise. </w:t>
+      </w:r>
+    </w:p>
+    <w:p>
+      <w:pPr>
+        <w:ind w:firstLine="708"/>
+        <w:rPr>
+          <w:sz w:val="24"/>
+          <w:szCs w:val="24"/>
+        </w:rPr>
+      </w:pPr>
+      <w:r>
+        <w:rPr>
+          <w:sz w:val="24"/>
+          <w:szCs w:val="24"/>
+        </w:rPr>
+        <w:t>Cette application</w:t>
+      </w:r>
+      <w:r>
+        <w:rPr>
+          <w:sz w:val="24"/>
+          <w:szCs w:val="24"/>
+        </w:rPr>
+        <w:t xml:space="preserve"> </w:t>
+      </w:r>
+      <w:r>
+        <w:rPr>
+          <w:sz w:val="24"/>
+          <w:szCs w:val="24"/>
+        </w:rPr>
+        <w:t>sera</w:t>
+      </w:r>
+      <w:r>
+        <w:rPr>
+          <w:sz w:val="24"/>
+          <w:szCs w:val="24"/>
+        </w:rPr>
+        <w:t xml:space="preserve"> </w:t>
+      </w:r>
+      <w:r>
+        <w:rPr>
+          <w:sz w:val="24"/>
+          <w:szCs w:val="24"/>
+        </w:rPr>
+        <w:t>amenée</w:t>
+      </w:r>
+      <w:r>
+        <w:rPr>
+          <w:sz w:val="24"/>
+          <w:szCs w:val="24"/>
+        </w:rPr>
+        <w:t xml:space="preserve"> à enregistrer les performances des entrainements des tirs à l’arc afin d’optimiser sa progression à travers le stockage des scores des entrainements et donc le </w:t>
+      </w:r>
+      <w:r>
+        <w:rPr>
+          <w:sz w:val="24"/>
+          <w:szCs w:val="24"/>
+        </w:rPr>
+        <w:t>calcul</w:t>
+      </w:r>
+      <w:r>
+        <w:rPr>
+          <w:sz w:val="24"/>
+          <w:szCs w:val="24"/>
+        </w:rPr>
+        <w:t xml:space="preserve"> des statistiques de tirs.</w:t>
+      </w:r>
+      <w:r>
+        <w:rPr>
+          <w:sz w:val="24"/>
+          <w:szCs w:val="24"/>
+        </w:rPr>
+        <w:t xml:space="preserve"> On </w:t>
+      </w:r>
+      <w:r>
+        <w:rPr>
+          <w:sz w:val="24"/>
+          <w:szCs w:val="24"/>
+        </w:rPr>
+        <w:t>souhaitera</w:t>
+      </w:r>
+      <w:r>
+        <w:rPr>
+          <w:sz w:val="24"/>
+          <w:szCs w:val="24"/>
+        </w:rPr>
+        <w:t xml:space="preserve"> en effet obtenir des statistiques de</w:t>
+      </w:r>
+      <w:r>
+        <w:rPr>
+          <w:sz w:val="24"/>
+          <w:szCs w:val="24"/>
+        </w:rPr>
+        <w:t xml:space="preserve">s tirs passés </w:t>
+      </w:r>
+      <w:r>
+        <w:rPr>
+          <w:sz w:val="24"/>
+          <w:szCs w:val="24"/>
+        </w:rPr>
+        <w:t>et l’</w:t>
+      </w:r>
+      <w:r>
+        <w:rPr>
+          <w:sz w:val="24"/>
+          <w:szCs w:val="24"/>
+        </w:rPr>
+        <w:t>évolution</w:t>
+      </w:r>
+      <w:r>
+        <w:rPr>
+          <w:sz w:val="24"/>
+          <w:szCs w:val="24"/>
+        </w:rPr>
+        <w:t xml:space="preserve"> de certains variables clés.</w:t>
+      </w:r>
+    </w:p>
+    <w:p>
+      <w:pPr>
+        <w:rPr>
+          <w:sz w:val="24"/>
+          <w:szCs w:val="24"/>
+        </w:rPr>
+      </w:pPr>
+    </w:p>
+    <w:p>
+      <w:pPr>
+        <w:ind w:firstLine="708"/>
+        <w:rPr>
+          <w:sz w:val="24"/>
+          <w:szCs w:val="24"/>
+        </w:rPr>
+      </w:pPr>
+      <w:r>
+        <w:rPr>
+          <w:sz w:val="24"/>
+          <w:szCs w:val="24"/>
+        </w:rPr>
+        <w:t xml:space="preserve">L’application est </w:t>
+      </w:r>
+      <w:r>
+        <w:rPr>
+          <w:sz w:val="24"/>
+          <w:szCs w:val="24"/>
+        </w:rPr>
+        <w:t>ciblée</w:t>
+      </w:r>
+      <w:r>
+        <w:rPr>
+          <w:sz w:val="24"/>
+          <w:szCs w:val="24"/>
+        </w:rPr>
+        <w:t xml:space="preserve"> Smartphone/</w:t>
+      </w:r>
+      <w:r>
+        <w:rPr>
+          <w:sz w:val="24"/>
+          <w:szCs w:val="24"/>
+        </w:rPr>
+        <w:t>phablette</w:t>
+      </w:r>
+      <w:r>
+        <w:rPr>
+          <w:sz w:val="24"/>
+          <w:szCs w:val="24"/>
+        </w:rPr>
+        <w:t xml:space="preserve"> : </w:t>
+      </w:r>
+      <w:r>
+        <w:rPr>
+          <w:sz w:val="24"/>
+          <w:szCs w:val="24"/>
+        </w:rPr>
+        <w:tab/>
+      </w:r>
+    </w:p>
+    <w:p>
+      <w:pPr>
+        <w:rPr>
+          <w:sz w:val="24"/>
+          <w:szCs w:val="24"/>
+        </w:rPr>
+      </w:pPr>
+      <w:r>
+        <w:rPr>
+          <w:sz w:val="24"/>
+          <w:szCs w:val="24"/>
+        </w:rPr>
+        <w:t xml:space="preserve"> </w:t>
+      </w:r>
+      <w:r>
+        <w:rPr>
+          <w:sz w:val="24"/>
+          <w:szCs w:val="24"/>
+        </w:rPr>
+        <w:tab/>
+      </w:r>
+      <w:r>
+        <w:rPr>
+          <w:sz w:val="24"/>
+          <w:szCs w:val="24"/>
+        </w:rPr>
+        <w:t>On aura un seul type d’utilisateur : L’archer</w:t>
+      </w:r>
+      <w:r>
+        <w:rPr>
+          <w:sz w:val="24"/>
+          <w:szCs w:val="24"/>
+        </w:rPr>
+        <w:t xml:space="preserve"> en question</w:t>
+      </w:r>
+      <w:r>
+        <w:rPr>
+          <w:sz w:val="24"/>
+          <w:szCs w:val="24"/>
+        </w:rPr>
+        <w:t xml:space="preserve"> utilisant l’</w:t>
+      </w:r>
+      <w:r>
+        <w:rPr>
+          <w:sz w:val="24"/>
+          <w:szCs w:val="24"/>
+        </w:rPr>
+        <w:t>application</w:t>
+      </w:r>
+      <w:r>
+        <w:rPr>
+          <w:sz w:val="24"/>
+          <w:szCs w:val="24"/>
+        </w:rPr>
+        <w:t xml:space="preserve"> pendant ses sessions d’entrainements</w:t>
+      </w:r>
+      <w:r>
+        <w:rPr>
+          <w:sz w:val="24"/>
+          <w:szCs w:val="24"/>
+        </w:rPr>
+        <w:t xml:space="preserve"> (On doit donc </w:t>
+      </w:r>
+      <w:r>
+        <w:rPr>
+          <w:sz w:val="24"/>
+          <w:szCs w:val="24"/>
+        </w:rPr>
+        <w:t>privilégier</w:t>
+      </w:r>
+      <w:r>
+        <w:rPr>
+          <w:sz w:val="24"/>
+          <w:szCs w:val="24"/>
+        </w:rPr>
+        <w:t xml:space="preserve"> la </w:t>
+      </w:r>
+      <w:r>
+        <w:rPr>
+          <w:sz w:val="24"/>
+          <w:szCs w:val="24"/>
+        </w:rPr>
+        <w:t>portabilité</w:t>
+      </w:r>
+      <w:r>
+        <w:rPr>
+          <w:sz w:val="24"/>
+          <w:szCs w:val="24"/>
+        </w:rPr>
+        <w:t xml:space="preserve"> et les entrainements potentiellement mais rarement hors zones de couverture données internet. </w:t>
+      </w:r>
+    </w:p>
+    <w:p>
+      <w:pPr>
+        <w:ind w:firstLine="708"/>
+        <w:rPr>
+          <w:sz w:val="24"/>
+          <w:szCs w:val="24"/>
+        </w:rPr>
+      </w:pPr>
+      <w:r>
+        <w:rPr>
+          <w:sz w:val="24"/>
+          <w:szCs w:val="24"/>
+        </w:rPr>
+        <w:t>Un nouvel archer sera amené à s’enregistrer et se connecter à son compte. A partir de ce point, il pourra commencer</w:t>
+      </w:r>
+      <w:r>
+        <w:rPr>
+          <w:sz w:val="24"/>
+          <w:szCs w:val="24"/>
+        </w:rPr>
+        <w:t xml:space="preserve"> par</w:t>
+      </w:r>
+      <w:r>
+        <w:rPr>
+          <w:sz w:val="24"/>
+          <w:szCs w:val="24"/>
+        </w:rPr>
+        <w:t> :</w:t>
+      </w:r>
+    </w:p>
+    <w:p>
+      <w:pPr>
+        <w:ind w:firstLine="708"/>
+        <w:rPr>
+          <w:sz w:val="24"/>
+          <w:szCs w:val="24"/>
+        </w:rPr>
+      </w:pPr>
+      <w:r>
+        <w:rPr>
+          <w:sz w:val="24"/>
+          <w:szCs w:val="24"/>
+        </w:rPr>
+        <w:t>Créer un nouvel</w:t>
+      </w:r>
+      <w:r>
+        <w:rPr>
+          <w:sz w:val="24"/>
+          <w:szCs w:val="24"/>
+        </w:rPr>
+        <w:t xml:space="preserve"> arc en précisant le nom de l’arc, son poids, taille et d’autres </w:t>
+      </w:r>
+      <w:r>
+        <w:rPr>
+          <w:sz w:val="24"/>
+          <w:szCs w:val="24"/>
+        </w:rPr>
+        <w:t>caractéristiques clefs</w:t>
+      </w:r>
+      <w:r>
+        <w:rPr>
+          <w:sz w:val="24"/>
+          <w:szCs w:val="24"/>
+        </w:rPr>
+        <w:t>.</w:t>
+      </w:r>
+    </w:p>
+    <w:p>
+      <w:pPr>
+        <w:ind w:firstLine="708"/>
+        <w:rPr>
+          <w:sz w:val="24"/>
+          <w:szCs w:val="24"/>
+        </w:rPr>
+      </w:pPr>
+      <w:r>
+        <w:rPr>
+          <w:sz w:val="24"/>
+          <w:szCs w:val="24"/>
+        </w:rPr>
+        <w:t>Créer un nouveau blason en précisant ses caractéristiques.</w:t>
+      </w:r>
+    </w:p>
+    <w:p>
+      <w:pPr>
+        <w:ind w:firstLine="708"/>
+        <w:rPr>
+          <w:sz w:val="24"/>
+          <w:szCs w:val="24"/>
+        </w:rPr>
+      </w:pPr>
+      <w:r>
+        <w:rPr>
+          <w:sz w:val="24"/>
+          <w:szCs w:val="24"/>
+        </w:rPr>
+        <w:t>Mettre à jour son profil pour indiquer</w:t>
+      </w:r>
+      <w:r>
+        <w:rPr>
+          <w:sz w:val="24"/>
+          <w:szCs w:val="24"/>
+        </w:rPr>
+        <w:t xml:space="preserve"> le nom de son club </w:t>
+      </w:r>
+      <w:r>
+        <w:rPr>
+          <w:sz w:val="24"/>
+          <w:szCs w:val="24"/>
+        </w:rPr>
+        <w:t>s’</w:t>
+      </w:r>
+      <w:r>
+        <w:rPr>
+          <w:sz w:val="24"/>
+          <w:szCs w:val="24"/>
+        </w:rPr>
+        <w:t>i</w:t>
+      </w:r>
+      <w:r>
+        <w:rPr>
+          <w:sz w:val="24"/>
+          <w:szCs w:val="24"/>
+        </w:rPr>
+        <w:t>l</w:t>
+      </w:r>
+      <w:r>
+        <w:rPr>
+          <w:sz w:val="24"/>
+          <w:szCs w:val="24"/>
+        </w:rPr>
+        <w:t xml:space="preserve"> le souhaite par exemple.</w:t>
+      </w:r>
+    </w:p>
+    <w:p>
+      <w:pPr>
+        <w:rPr>
+          <w:sz w:val="24"/>
+          <w:szCs w:val="24"/>
+        </w:rPr>
+      </w:pPr>
+    </w:p>
+    <w:p>
+      <w:pPr>
+        <w:ind w:firstLine="708"/>
+        <w:rPr>
+          <w:sz w:val="24"/>
+          <w:szCs w:val="24"/>
+        </w:rPr>
+      </w:pPr>
+      <w:r>
+        <w:rPr>
+          <w:sz w:val="24"/>
+          <w:szCs w:val="24"/>
+        </w:rPr>
+        <w:t>Du moment où il a ajouté au moins les informations sur l’arc et le blason, il pourra c</w:t>
+      </w:r>
+      <w:r>
+        <w:rPr>
+          <w:sz w:val="24"/>
+          <w:szCs w:val="24"/>
+        </w:rPr>
+        <w:t>ommencer un nouvel entrainement en les utilisant.</w:t>
+      </w:r>
+      <w:r>
+        <w:rPr>
+          <w:sz w:val="24"/>
+          <w:szCs w:val="24"/>
+        </w:rPr>
+        <w:t xml:space="preserve"> </w:t>
+      </w:r>
+    </w:p>
+    <w:p>
+      <w:pPr>
+        <w:ind w:firstLine="708"/>
+        <w:rPr>
+          <w:sz w:val="24"/>
+          <w:szCs w:val="24"/>
+        </w:rPr>
+      </w:pPr>
+      <w:r>
+        <w:rPr>
+          <w:sz w:val="24"/>
+          <w:szCs w:val="24"/>
+        </w:rPr>
+        <w:t>Ce nouvel entrainement</w:t>
+      </w:r>
+      <w:r>
+        <w:rPr>
+          <w:sz w:val="24"/>
+          <w:szCs w:val="24"/>
+        </w:rPr>
+        <w:t xml:space="preserve"> est caractérisé par son nom, la distance, adresse, date, </w:t>
+      </w:r>
+      <w:r>
+        <w:rPr>
+          <w:sz w:val="24"/>
+          <w:szCs w:val="24"/>
+        </w:rPr>
+        <w:t>équipements utilisés</w:t>
+      </w:r>
+      <w:r>
+        <w:rPr>
+          <w:sz w:val="24"/>
+          <w:szCs w:val="24"/>
+        </w:rPr>
+        <w:t xml:space="preserve"> et sa formule de tir (nombre de séries, volées/série et </w:t>
+      </w:r>
+      <w:r>
+        <w:rPr>
+          <w:sz w:val="24"/>
+          <w:szCs w:val="24"/>
+        </w:rPr>
+        <w:t>flèches</w:t>
+      </w:r>
+      <w:r>
+        <w:rPr>
+          <w:sz w:val="24"/>
+          <w:szCs w:val="24"/>
+        </w:rPr>
+        <w:t>/volée).</w:t>
+      </w:r>
+    </w:p>
+    <w:p>
+      <w:pPr>
+        <w:rPr>
+          <w:sz w:val="24"/>
+          <w:szCs w:val="24"/>
+        </w:rPr>
+      </w:pPr>
+      <w:r>
+        <w:rPr>
+          <w:sz w:val="24"/>
+          <w:szCs w:val="24"/>
+        </w:rPr>
+        <w:t xml:space="preserve">La création va </w:t>
+      </w:r>
+      <w:r>
+        <w:rPr>
+          <w:sz w:val="24"/>
+          <w:szCs w:val="24"/>
+        </w:rPr>
+        <w:t>déclencher</w:t>
+      </w:r>
+      <w:r>
+        <w:rPr>
+          <w:sz w:val="24"/>
+          <w:szCs w:val="24"/>
+        </w:rPr>
+        <w:t xml:space="preserve"> l’entrainement. Il va saisir les points qu’il a eu à chaque tir jusqu’à finir ses séries.</w:t>
+      </w:r>
+    </w:p>
+    <w:p>
+      <w:pPr>
+        <w:ind w:firstLine="708"/>
+        <w:rPr>
+          <w:sz w:val="24"/>
+          <w:szCs w:val="24"/>
+        </w:rPr>
+      </w:pPr>
+      <w:r>
+        <w:rPr>
+          <w:sz w:val="24"/>
+          <w:szCs w:val="24"/>
+        </w:rPr>
+        <w:t xml:space="preserve">A la fin de chaque </w:t>
+      </w:r>
+      <w:r>
+        <w:rPr>
+          <w:sz w:val="24"/>
+          <w:szCs w:val="24"/>
+        </w:rPr>
+        <w:t>volée/</w:t>
+      </w:r>
+      <w:r>
+        <w:rPr>
+          <w:sz w:val="24"/>
+          <w:szCs w:val="24"/>
+        </w:rPr>
+        <w:t>série, il pourra consulter les sta</w:t>
+      </w:r>
+      <w:r>
+        <w:rPr>
+          <w:sz w:val="24"/>
+          <w:szCs w:val="24"/>
+        </w:rPr>
+        <w:t xml:space="preserve">tistiques de ses </w:t>
+      </w:r>
+      <w:r>
+        <w:rPr>
+          <w:sz w:val="24"/>
+          <w:szCs w:val="24"/>
+        </w:rPr>
+        <w:t>tirs</w:t>
+      </w:r>
+      <w:r>
+        <w:rPr>
+          <w:sz w:val="24"/>
+          <w:szCs w:val="24"/>
+        </w:rPr>
+        <w:t xml:space="preserve"> avec des calculs sur sa moyenne par volée, le pourcentage moyen de </w:t>
+      </w:r>
+      <w:r>
+        <w:rPr>
+          <w:sz w:val="24"/>
+          <w:szCs w:val="24"/>
+        </w:rPr>
+        <w:t>flèches</w:t>
+      </w:r>
+      <w:r>
+        <w:rPr>
+          <w:sz w:val="24"/>
+          <w:szCs w:val="24"/>
+        </w:rPr>
+        <w:t xml:space="preserve"> en zone 9 et pourcentage de </w:t>
+      </w:r>
+      <w:r>
+        <w:rPr>
+          <w:sz w:val="24"/>
+          <w:szCs w:val="24"/>
+        </w:rPr>
+        <w:t>flèches</w:t>
+      </w:r>
+      <w:r>
+        <w:rPr>
+          <w:sz w:val="24"/>
+          <w:szCs w:val="24"/>
+        </w:rPr>
+        <w:t xml:space="preserve"> en zone 10.</w:t>
+      </w:r>
+      <w:r>
+        <w:rPr>
+          <w:sz w:val="24"/>
+          <w:szCs w:val="24"/>
+        </w:rPr>
+        <w:t xml:space="preserve"> Finalement, on fait construire un graphique </w:t>
+      </w:r>
+      <w:r>
+        <w:rPr>
+          <w:sz w:val="24"/>
+          <w:szCs w:val="24"/>
+        </w:rPr>
+        <w:t>représentant</w:t>
+      </w:r>
+      <w:r>
+        <w:rPr>
+          <w:sz w:val="24"/>
+          <w:szCs w:val="24"/>
+        </w:rPr>
+        <w:t xml:space="preserve"> ces données.</w:t>
+      </w:r>
+    </w:p>
+    <w:p>
+      <w:pPr>
+        <w:ind w:firstLine="708"/>
+        <w:rPr>
+          <w:sz w:val="24"/>
+          <w:szCs w:val="24"/>
+        </w:rPr>
+      </w:pPr>
+      <w:r>
+        <w:rPr>
+          <w:sz w:val="24"/>
+          <w:szCs w:val="24"/>
+        </w:rPr>
+        <w:t xml:space="preserve">Finalement il ne restera plus qu’à </w:t>
+      </w:r>
+      <w:r>
+        <w:rPr>
+          <w:sz w:val="24"/>
+          <w:szCs w:val="24"/>
+        </w:rPr>
+        <w:t>implémenter</w:t>
+      </w:r>
+      <w:r>
+        <w:rPr>
+          <w:sz w:val="24"/>
+          <w:szCs w:val="24"/>
+        </w:rPr>
+        <w:t xml:space="preserve"> le programme en </w:t>
+      </w:r>
+      <w:r>
+        <w:rPr>
+          <w:sz w:val="24"/>
+          <w:szCs w:val="24"/>
+        </w:rPr>
+        <w:t>forme</w:t>
+      </w:r>
+      <w:r>
+        <w:rPr>
+          <w:sz w:val="24"/>
+          <w:szCs w:val="24"/>
+        </w:rPr>
+        <w:t xml:space="preserve"> d’application </w:t>
+      </w:r>
+      <w:r>
+        <w:rPr>
+          <w:sz w:val="24"/>
+          <w:szCs w:val="24"/>
+        </w:rPr>
+        <w:t>Android</w:t>
+      </w:r>
+      <w:r>
+        <w:rPr>
+          <w:sz w:val="24"/>
+          <w:szCs w:val="24"/>
+        </w:rPr>
+        <w:t>.</w:t>
+      </w:r>
+    </w:p>
+    <w:p>
+      <w:pPr>
+        <w:rPr>
+          <w:sz w:val="24"/>
+          <w:szCs w:val="24"/>
+        </w:rPr>
+      </w:pPr>
+      <w:r>
+        <w:rPr>
+          <w:sz w:val="24"/>
+          <w:szCs w:val="24"/>
+        </w:rPr>
+        <w:t xml:space="preserve">Le </w:t>
+      </w:r>
+      <w:r>
+        <w:rPr>
+          <w:sz w:val="24"/>
+          <w:szCs w:val="24"/>
+        </w:rPr>
+        <w:t>back log</w:t>
+      </w:r>
+      <w:r>
+        <w:rPr>
+          <w:sz w:val="24"/>
+          <w:szCs w:val="24"/>
+        </w:rPr>
+        <w:t xml:space="preserve"> est donc très précis et clair sur </w:t>
+      </w:r>
+      <w:r>
+        <w:rPr>
+          <w:sz w:val="24"/>
+          <w:szCs w:val="24"/>
+        </w:rPr>
+        <w:t>les fonctionnalités attendues</w:t>
+      </w:r>
+      <w:r>
+        <w:rPr>
+          <w:sz w:val="24"/>
+          <w:szCs w:val="24"/>
+        </w:rPr>
+        <w:t>.</w:t>
+      </w:r>
+    </w:p>
+    <w:p>
+      <w:pPr>
+        <w:rPr>
+          <w:sz w:val="24"/>
+          <w:szCs w:val="24"/>
+        </w:rPr>
+      </w:pPr>
+    </w:p>
+    <w:p>
+      <w:pPr>
+        <w:rPr>
+          <w:sz w:val="24"/>
+          <w:szCs w:val="24"/>
+        </w:rPr>
+      </w:pPr>
+    </w:p>
+    <w:p>
+      <w:pPr>
+        <w:rPr>
+          <w:sz w:val="32"/>
+        </w:rPr>
+      </w:pPr>
       <w:r>
         <w:rPr>
           <w:b/>
           <w:bCs/>
           <w:sz w:val="28"/>
         </w:rPr>
-        <w:t>Introduction</w:t>
-      </w:r>
-    </w:p>
-    <w:p>
-      <w:r>
-        <w:tab/>
-        <w:t xml:space="preserve">Au sein de l’enseignement Génie logiciel de la L2 informatique, </w:t>
-      </w:r>
-      <w:r>
-        <w:t xml:space="preserve">nous sommes emmenés à gérer la création et le déroulement d’un projet au long du semestre. </w:t>
-      </w:r>
-    </w:p>
-    <w:p>
-      <w:pPr>
-        <w:ind w:firstLine="708"/>
-      </w:pPr>
-      <w:r>
-        <w:t>Alors</w:t>
-      </w:r>
-      <w:r>
-        <w:t xml:space="preserve">, le 25 Septembre, Monsieur Thierry Brouard, le « Product Owner », nous a proposé le </w:t>
-      </w:r>
-      <w:r>
-        <w:t>back log</w:t>
-      </w:r>
-      <w:r>
-        <w:t xml:space="preserve"> de l’application «</w:t>
-      </w:r>
-      <w:r>
-        <w:t xml:space="preserve"> Feuilles de marque pour tir à l’arc</w:t>
-      </w:r>
-      <w:r>
-        <w:t xml:space="preserve"> ».</w:t>
-      </w:r>
-      <w:r>
-        <w:t xml:space="preserve"> Après quelques recherches et </w:t>
-      </w:r>
-      <w:r>
-        <w:t>concertations</w:t>
-      </w:r>
-      <w:r>
-        <w:t xml:space="preserve">, l’équipe a trouvé ce projet très </w:t>
-      </w:r>
-      <w:r>
-        <w:t>intéressant</w:t>
-      </w:r>
-      <w:r>
-        <w:t xml:space="preserve">. </w:t>
-      </w:r>
-      <w:r>
-        <w:t>Et même si on ne connaissait pas vraiment le tire à l’arc, on était très intrigués par le fonctionnement de ce sport et son system de gestion</w:t>
-      </w:r>
-      <w:r>
-        <w:t xml:space="preserve"> d’après nos recherches</w:t>
-      </w:r>
-      <w:r>
-        <w:t>.</w:t>
-      </w:r>
-    </w:p>
-    <w:p>
-      <w:pPr>
-        <w:ind w:firstLine="708"/>
-      </w:pPr>
-      <w:r>
-        <w:t xml:space="preserve">L’équipe était presque déjà formée (On a déjà travaillé l’an dernier) et s’est </w:t>
-      </w:r>
-      <w:r>
-        <w:t>complété</w:t>
-      </w:r>
-      <w:r>
-        <w:t xml:space="preserve"> avec l’adhésion de Matthias Brown.</w:t>
-      </w:r>
-    </w:p>
-    <w:p/>
-    <w:p>
-      <w:r>
-        <w:t>Ainsi, nous nous sommes mis au travail afin de délivrer ‘TANGU’</w:t>
-      </w:r>
-      <w:r>
-        <w:t xml:space="preserve"> au client en mettant tout en œuvre afin de </w:t>
-      </w:r>
-      <w:r>
-        <w:t>respecter</w:t>
-      </w:r>
-      <w:r>
-        <w:t xml:space="preserve"> le DEADLINE indiqué.</w:t>
-      </w:r>
-    </w:p>
-    <w:p/>
-    <w:p/>
-    <w:p/>
-    <w:p/>
-    <w:p/>
-    <w:p/>
-    <w:p/>
-    <w:p/>
-    <w:p/>
-    <w:p/>
-    <w:p/>
-    <w:p/>
-    <w:p/>
-    <w:p/>
-    <w:p/>
-    <w:p/>
-    <w:p/>
-    <w:p/>
-    <w:p/>
-    <w:p>
-      <w:pPr>
-        <w:rPr>
-          <w:b/>
-          <w:sz w:val="28"/>
-        </w:rPr>
-      </w:pPr>
-      <w:r>
-        <w:rPr>
-          <w:b/>
-          <w:sz w:val="28"/>
-        </w:rPr>
-        <w:t>I-Présentation du projet</w:t>
-      </w:r>
-    </w:p>
-    <w:p>
-      <w:pPr>
-        <w:ind w:firstLine="708"/>
-        <w:rPr>
-          <w:sz w:val="24"/>
-          <w:szCs w:val="24"/>
-        </w:rPr>
-      </w:pPr>
-    </w:p>
-    <w:p>
-      <w:pPr>
-        <w:ind w:firstLine="708"/>
-        <w:rPr>
-          <w:sz w:val="24"/>
-          <w:szCs w:val="24"/>
-        </w:rPr>
-      </w:pPr>
-      <w:r>
-        <w:rPr>
-          <w:sz w:val="24"/>
-          <w:szCs w:val="24"/>
-        </w:rPr>
-        <w:t>Cette première partie</w:t>
-      </w:r>
-      <w:r>
-        <w:rPr>
-          <w:sz w:val="24"/>
-          <w:szCs w:val="24"/>
-        </w:rPr>
-        <w:t xml:space="preserve"> portera</w:t>
-      </w:r>
-      <w:r>
-        <w:rPr>
-          <w:sz w:val="24"/>
-          <w:szCs w:val="24"/>
-        </w:rPr>
-        <w:t xml:space="preserve"> </w:t>
-      </w:r>
-      <w:r>
-        <w:rPr>
-          <w:sz w:val="24"/>
-          <w:szCs w:val="24"/>
-        </w:rPr>
-        <w:t>sur</w:t>
-      </w:r>
-      <w:r>
-        <w:rPr>
-          <w:sz w:val="24"/>
-          <w:szCs w:val="24"/>
-        </w:rPr>
-        <w:t xml:space="preserve"> l’analyse du </w:t>
-      </w:r>
-      <w:r>
-        <w:rPr>
-          <w:sz w:val="24"/>
-          <w:szCs w:val="24"/>
-        </w:rPr>
-        <w:t>Back log</w:t>
-      </w:r>
-      <w:r>
-        <w:rPr>
-          <w:sz w:val="24"/>
-          <w:szCs w:val="24"/>
-        </w:rPr>
-        <w:t xml:space="preserve"> </w:t>
-      </w:r>
-      <w:r>
-        <w:rPr>
-          <w:sz w:val="24"/>
-          <w:szCs w:val="24"/>
-        </w:rPr>
-        <w:t>du projet</w:t>
-      </w:r>
-      <w:r>
-        <w:rPr>
-          <w:sz w:val="24"/>
-          <w:szCs w:val="24"/>
-        </w:rPr>
-        <w:t xml:space="preserve"> fourni par le Product Owner</w:t>
-      </w:r>
-      <w:r>
-        <w:rPr>
-          <w:sz w:val="24"/>
-          <w:szCs w:val="24"/>
-        </w:rPr>
-        <w:t>*</w:t>
-      </w:r>
-      <w:r>
-        <w:rPr>
-          <w:sz w:val="24"/>
-          <w:szCs w:val="24"/>
-        </w:rPr>
-        <w:t>.</w:t>
-      </w:r>
-    </w:p>
-    <w:p>
-      <w:pPr>
-        <w:rPr>
-          <w:sz w:val="24"/>
-          <w:szCs w:val="24"/>
-        </w:rPr>
-      </w:pPr>
-      <w:r>
-        <w:rPr>
-          <w:sz w:val="24"/>
-          <w:szCs w:val="24"/>
-        </w:rPr>
-        <w:tab/>
-        <w:t xml:space="preserve">Cette analyse permet de comprendre le noyau de l’application requise. </w:t>
-      </w:r>
-    </w:p>
-    <w:p>
-      <w:pPr>
-        <w:ind w:firstLine="708"/>
-        <w:rPr>
-          <w:sz w:val="24"/>
-          <w:szCs w:val="24"/>
-        </w:rPr>
-      </w:pPr>
-      <w:r>
-        <w:rPr>
-          <w:sz w:val="24"/>
-          <w:szCs w:val="24"/>
-        </w:rPr>
-        <w:t>Cette application</w:t>
-      </w:r>
-      <w:r>
-        <w:rPr>
-          <w:sz w:val="24"/>
-          <w:szCs w:val="24"/>
-        </w:rPr>
-        <w:t xml:space="preserve"> </w:t>
-      </w:r>
-      <w:r>
-        <w:rPr>
-          <w:sz w:val="24"/>
-          <w:szCs w:val="24"/>
-        </w:rPr>
-        <w:t>sera</w:t>
-      </w:r>
-      <w:r>
-        <w:rPr>
-          <w:sz w:val="24"/>
-          <w:szCs w:val="24"/>
-        </w:rPr>
-        <w:t xml:space="preserve"> </w:t>
-      </w:r>
-      <w:r>
-        <w:rPr>
-          <w:sz w:val="24"/>
-          <w:szCs w:val="24"/>
-        </w:rPr>
-        <w:t>amenée</w:t>
-      </w:r>
-      <w:r>
-        <w:rPr>
-          <w:sz w:val="24"/>
-          <w:szCs w:val="24"/>
-        </w:rPr>
-        <w:t xml:space="preserve"> à enregistrer les performances des entrainements des tirs à l’arc afin d’optimiser sa progression à travers le stockage des scores des entrainements et donc le </w:t>
-      </w:r>
-      <w:r>
-        <w:rPr>
-          <w:sz w:val="24"/>
-          <w:szCs w:val="24"/>
-        </w:rPr>
-        <w:t>calcul</w:t>
-      </w:r>
-      <w:r>
-        <w:rPr>
-          <w:sz w:val="24"/>
-          <w:szCs w:val="24"/>
-        </w:rPr>
-        <w:t xml:space="preserve"> des statistiques de tirs.</w:t>
-      </w:r>
-      <w:r>
-        <w:rPr>
-          <w:sz w:val="24"/>
-          <w:szCs w:val="24"/>
-        </w:rPr>
-        <w:t xml:space="preserve"> On </w:t>
-      </w:r>
-      <w:r>
-        <w:rPr>
-          <w:sz w:val="24"/>
-          <w:szCs w:val="24"/>
-        </w:rPr>
-        <w:t>souhaitera</w:t>
-      </w:r>
-      <w:r>
-        <w:rPr>
-          <w:sz w:val="24"/>
-          <w:szCs w:val="24"/>
-        </w:rPr>
-        <w:t xml:space="preserve"> en effet obtenir des statistiques de</w:t>
-      </w:r>
-      <w:r>
-        <w:rPr>
-          <w:sz w:val="24"/>
-          <w:szCs w:val="24"/>
-        </w:rPr>
-        <w:t xml:space="preserve">s tirs passés </w:t>
-      </w:r>
-      <w:r>
-        <w:rPr>
-          <w:sz w:val="24"/>
-          <w:szCs w:val="24"/>
-        </w:rPr>
-        <w:t>et l’</w:t>
-      </w:r>
-      <w:r>
-        <w:rPr>
-          <w:sz w:val="24"/>
-          <w:szCs w:val="24"/>
-        </w:rPr>
-        <w:t>évolution</w:t>
-      </w:r>
-      <w:r>
-        <w:rPr>
-          <w:sz w:val="24"/>
-          <w:szCs w:val="24"/>
-        </w:rPr>
-        <w:t xml:space="preserve"> de certains variables clés.</w:t>
-      </w:r>
-    </w:p>
-    <w:p>
-      <w:pPr>
-        <w:rPr>
-          <w:sz w:val="24"/>
-          <w:szCs w:val="24"/>
-        </w:rPr>
-      </w:pPr>
-    </w:p>
-    <w:p>
-      <w:pPr>
-        <w:ind w:firstLine="708"/>
-        <w:rPr>
-          <w:sz w:val="24"/>
-          <w:szCs w:val="24"/>
-        </w:rPr>
-      </w:pPr>
-      <w:r>
-        <w:rPr>
-          <w:sz w:val="24"/>
-          <w:szCs w:val="24"/>
-        </w:rPr>
-        <w:t xml:space="preserve">L’application est </w:t>
-      </w:r>
-      <w:r>
-        <w:rPr>
-          <w:sz w:val="24"/>
-          <w:szCs w:val="24"/>
-        </w:rPr>
-        <w:t>ciblée</w:t>
-      </w:r>
-      <w:r>
-        <w:rPr>
-          <w:sz w:val="24"/>
-          <w:szCs w:val="24"/>
-        </w:rPr>
-        <w:t xml:space="preserve"> Smartphone/</w:t>
-      </w:r>
-      <w:r>
-        <w:rPr>
-          <w:sz w:val="24"/>
-          <w:szCs w:val="24"/>
-        </w:rPr>
-        <w:t>phablette</w:t>
-      </w:r>
-      <w:r>
-        <w:rPr>
-          <w:sz w:val="24"/>
-          <w:szCs w:val="24"/>
-        </w:rPr>
-        <w:t xml:space="preserve"> : </w:t>
-      </w:r>
-      <w:r>
-        <w:rPr>
-          <w:sz w:val="24"/>
-          <w:szCs w:val="24"/>
-        </w:rPr>
-        <w:tab/>
-      </w:r>
-    </w:p>
-    <w:p>
-      <w:pPr>
-        <w:rPr>
-          <w:sz w:val="24"/>
-          <w:szCs w:val="24"/>
-        </w:rPr>
-      </w:pPr>
-      <w:r>
-        <w:rPr>
-          <w:sz w:val="24"/>
-          <w:szCs w:val="24"/>
-        </w:rPr>
-        <w:t xml:space="preserve"> </w:t>
-      </w:r>
-      <w:r>
-        <w:rPr>
-          <w:sz w:val="24"/>
-          <w:szCs w:val="24"/>
-        </w:rPr>
-        <w:tab/>
-      </w:r>
-      <w:r>
-        <w:rPr>
-          <w:sz w:val="24"/>
-          <w:szCs w:val="24"/>
-        </w:rPr>
-        <w:t>On aura un seul type d’utilisateur : L’archer</w:t>
-      </w:r>
-      <w:r>
-        <w:rPr>
-          <w:sz w:val="24"/>
-          <w:szCs w:val="24"/>
-        </w:rPr>
-        <w:t xml:space="preserve"> en question</w:t>
-      </w:r>
-      <w:r>
-        <w:rPr>
-          <w:sz w:val="24"/>
-          <w:szCs w:val="24"/>
-        </w:rPr>
-        <w:t xml:space="preserve"> utilisant l’</w:t>
-      </w:r>
-      <w:r>
-        <w:rPr>
-          <w:sz w:val="24"/>
-          <w:szCs w:val="24"/>
-        </w:rPr>
-        <w:t>application</w:t>
-      </w:r>
-      <w:r>
-        <w:rPr>
-          <w:sz w:val="24"/>
-          <w:szCs w:val="24"/>
-        </w:rPr>
-        <w:t xml:space="preserve"> pendant ses sessions d’entrainements</w:t>
-      </w:r>
-      <w:r>
-        <w:rPr>
-          <w:sz w:val="24"/>
-          <w:szCs w:val="24"/>
-        </w:rPr>
-        <w:t xml:space="preserve"> (On doit donc </w:t>
-      </w:r>
-      <w:r>
-        <w:rPr>
-          <w:sz w:val="24"/>
-          <w:szCs w:val="24"/>
-        </w:rPr>
-        <w:t>privilégier</w:t>
-      </w:r>
-      <w:r>
-        <w:rPr>
-          <w:sz w:val="24"/>
-          <w:szCs w:val="24"/>
-        </w:rPr>
-        <w:t xml:space="preserve"> la </w:t>
-      </w:r>
-      <w:r>
-        <w:rPr>
-          <w:sz w:val="24"/>
-          <w:szCs w:val="24"/>
-        </w:rPr>
-        <w:t>portabilité</w:t>
-      </w:r>
-      <w:r>
-        <w:rPr>
-          <w:sz w:val="24"/>
-          <w:szCs w:val="24"/>
-        </w:rPr>
-        <w:t xml:space="preserve"> et les entrainements potentiellement mais rarement hors zones de couverture données internet. </w:t>
-      </w:r>
-    </w:p>
-    <w:p>
-      <w:pPr>
-        <w:ind w:firstLine="708"/>
-        <w:rPr>
-          <w:sz w:val="24"/>
-          <w:szCs w:val="24"/>
-        </w:rPr>
-      </w:pPr>
-      <w:r>
-        <w:rPr>
-          <w:sz w:val="24"/>
-          <w:szCs w:val="24"/>
-        </w:rPr>
-        <w:t>Un nouvel archer sera amené à s’enregistrer et se connecter à son compte. A partir de ce point, il pourra commencer</w:t>
-      </w:r>
-      <w:r>
-        <w:rPr>
-          <w:sz w:val="24"/>
-          <w:szCs w:val="24"/>
-        </w:rPr>
-        <w:t xml:space="preserve"> par</w:t>
-      </w:r>
-      <w:r>
-        <w:rPr>
-          <w:sz w:val="24"/>
-          <w:szCs w:val="24"/>
-        </w:rPr>
-        <w:t> :</w:t>
-      </w:r>
-    </w:p>
-    <w:p>
-      <w:pPr>
-        <w:ind w:firstLine="708"/>
-        <w:rPr>
-          <w:sz w:val="24"/>
-          <w:szCs w:val="24"/>
-        </w:rPr>
-      </w:pPr>
-      <w:r>
-        <w:rPr>
-          <w:sz w:val="24"/>
-          <w:szCs w:val="24"/>
-        </w:rPr>
-        <w:t>Créer un nouvel</w:t>
-      </w:r>
-      <w:r>
-        <w:rPr>
-          <w:sz w:val="24"/>
-          <w:szCs w:val="24"/>
-        </w:rPr>
-        <w:t xml:space="preserve"> arc en précisant le nom de l’arc, son poids, taille et d’autres </w:t>
-      </w:r>
-      <w:r>
-        <w:rPr>
-          <w:sz w:val="24"/>
-          <w:szCs w:val="24"/>
-        </w:rPr>
-        <w:t>caractéristiques clefs</w:t>
-      </w:r>
-      <w:r>
-        <w:rPr>
-          <w:sz w:val="24"/>
-          <w:szCs w:val="24"/>
-        </w:rPr>
-        <w:t>.</w:t>
-      </w:r>
-    </w:p>
-    <w:p>
-      <w:pPr>
-        <w:ind w:firstLine="708"/>
-        <w:rPr>
-          <w:sz w:val="24"/>
-          <w:szCs w:val="24"/>
-        </w:rPr>
-      </w:pPr>
-      <w:r>
-        <w:rPr>
-          <w:sz w:val="24"/>
-          <w:szCs w:val="24"/>
-        </w:rPr>
-        <w:t>Créer un nouveau blason en précisant ses caractéristiques.</w:t>
-      </w:r>
-    </w:p>
-    <w:p>
-      <w:pPr>
-        <w:ind w:firstLine="708"/>
-        <w:rPr>
-          <w:sz w:val="24"/>
-          <w:szCs w:val="24"/>
-        </w:rPr>
-      </w:pPr>
-      <w:r>
-        <w:rPr>
-          <w:sz w:val="24"/>
-          <w:szCs w:val="24"/>
-        </w:rPr>
-        <w:t>Mettre à jour son profil pour indiquer</w:t>
-      </w:r>
-      <w:r>
-        <w:rPr>
-          <w:sz w:val="24"/>
-          <w:szCs w:val="24"/>
-        </w:rPr>
-        <w:t xml:space="preserve"> le nom de son club </w:t>
-      </w:r>
-      <w:r>
-        <w:rPr>
-          <w:sz w:val="24"/>
-          <w:szCs w:val="24"/>
-        </w:rPr>
-        <w:t>s’</w:t>
-      </w:r>
-      <w:r>
-        <w:rPr>
-          <w:sz w:val="24"/>
-          <w:szCs w:val="24"/>
-        </w:rPr>
-        <w:t>i</w:t>
-      </w:r>
-      <w:r>
-        <w:rPr>
-          <w:sz w:val="24"/>
-          <w:szCs w:val="24"/>
-        </w:rPr>
-        <w:t>l</w:t>
-      </w:r>
-      <w:r>
-        <w:rPr>
-          <w:sz w:val="24"/>
-          <w:szCs w:val="24"/>
-        </w:rPr>
-        <w:t xml:space="preserve"> le souhaite par exemple.</w:t>
-      </w:r>
-    </w:p>
-    <w:p>
-      <w:pPr>
-        <w:rPr>
-          <w:sz w:val="24"/>
-          <w:szCs w:val="24"/>
-        </w:rPr>
-      </w:pPr>
-    </w:p>
-    <w:p>
-      <w:pPr>
-        <w:ind w:firstLine="708"/>
-        <w:rPr>
-          <w:sz w:val="24"/>
-          <w:szCs w:val="24"/>
-        </w:rPr>
-      </w:pPr>
-      <w:r>
-        <w:rPr>
-          <w:sz w:val="24"/>
-          <w:szCs w:val="24"/>
-        </w:rPr>
-        <w:t>Du moment où il a ajouté au moins les informations sur l’arc et le blason, il pourra c</w:t>
-      </w:r>
-      <w:r>
-        <w:rPr>
-          <w:sz w:val="24"/>
-          <w:szCs w:val="24"/>
-        </w:rPr>
-        <w:t>ommencer un nouvel entrainement en les utilisant.</w:t>
-      </w:r>
-      <w:r>
-        <w:rPr>
-          <w:sz w:val="24"/>
-          <w:szCs w:val="24"/>
-        </w:rPr>
-        <w:t xml:space="preserve"> </w:t>
-      </w:r>
-    </w:p>
-    <w:p>
-      <w:pPr>
-        <w:ind w:firstLine="708"/>
-        <w:rPr>
-          <w:sz w:val="24"/>
-          <w:szCs w:val="24"/>
-        </w:rPr>
-      </w:pPr>
-      <w:r>
-        <w:rPr>
-          <w:sz w:val="24"/>
-          <w:szCs w:val="24"/>
-        </w:rPr>
-        <w:t>Ce nouvel entrainement</w:t>
-      </w:r>
-      <w:r>
-        <w:rPr>
-          <w:sz w:val="24"/>
-          <w:szCs w:val="24"/>
-        </w:rPr>
-        <w:t xml:space="preserve"> est caractérisé par son nom, la distance, adresse, date, </w:t>
-      </w:r>
-      <w:r>
-        <w:rPr>
-          <w:sz w:val="24"/>
-          <w:szCs w:val="24"/>
-        </w:rPr>
-        <w:t>équipements utilisés</w:t>
-      </w:r>
-      <w:r>
-        <w:rPr>
-          <w:sz w:val="24"/>
-          <w:szCs w:val="24"/>
-        </w:rPr>
-        <w:t xml:space="preserve"> et sa formule de tir (nombre de séries, volées/série et </w:t>
-      </w:r>
-      <w:r>
-        <w:rPr>
-          <w:sz w:val="24"/>
-          <w:szCs w:val="24"/>
-        </w:rPr>
-        <w:t>flèches</w:t>
-      </w:r>
-      <w:r>
-        <w:rPr>
-          <w:sz w:val="24"/>
-          <w:szCs w:val="24"/>
-        </w:rPr>
-        <w:t>/volée).</w:t>
-      </w:r>
-    </w:p>
-    <w:p>
-      <w:pPr>
-        <w:rPr>
-          <w:sz w:val="24"/>
-          <w:szCs w:val="24"/>
-        </w:rPr>
-      </w:pPr>
-      <w:r>
-        <w:rPr>
-          <w:sz w:val="24"/>
-          <w:szCs w:val="24"/>
-        </w:rPr>
-        <w:t xml:space="preserve">La création va </w:t>
-      </w:r>
-      <w:r>
-        <w:rPr>
-          <w:sz w:val="24"/>
-          <w:szCs w:val="24"/>
-        </w:rPr>
-        <w:t>déclencher</w:t>
-      </w:r>
-      <w:r>
-        <w:rPr>
-          <w:sz w:val="24"/>
-          <w:szCs w:val="24"/>
-        </w:rPr>
-        <w:t xml:space="preserve"> l’entrainement. Il va saisir les points qu’il a eu à chaque tir jusqu’à finir ses séries.</w:t>
-      </w:r>
-    </w:p>
-    <w:p>
-      <w:pPr>
-        <w:ind w:firstLine="708"/>
-        <w:rPr>
-          <w:sz w:val="24"/>
-          <w:szCs w:val="24"/>
-        </w:rPr>
-      </w:pPr>
-      <w:r>
-        <w:rPr>
-          <w:sz w:val="24"/>
-          <w:szCs w:val="24"/>
-        </w:rPr>
-        <w:t xml:space="preserve">A la fin de chaque </w:t>
-      </w:r>
-      <w:r>
-        <w:rPr>
-          <w:sz w:val="24"/>
-          <w:szCs w:val="24"/>
-        </w:rPr>
-        <w:t>volée/</w:t>
-      </w:r>
-      <w:r>
-        <w:rPr>
-          <w:sz w:val="24"/>
-          <w:szCs w:val="24"/>
-        </w:rPr>
-        <w:t>série, il pourra consulter les sta</w:t>
-      </w:r>
-      <w:r>
-        <w:rPr>
-          <w:sz w:val="24"/>
-          <w:szCs w:val="24"/>
-        </w:rPr>
-        <w:t xml:space="preserve">tistiques de ses </w:t>
-      </w:r>
-      <w:r>
-        <w:rPr>
-          <w:sz w:val="24"/>
-          <w:szCs w:val="24"/>
-        </w:rPr>
-        <w:t>tirs</w:t>
-      </w:r>
-      <w:r>
-        <w:rPr>
-          <w:sz w:val="24"/>
-          <w:szCs w:val="24"/>
-        </w:rPr>
-        <w:t xml:space="preserve"> avec des calculs sur sa moyenne par volée, le pourcentage moyen de </w:t>
-      </w:r>
-      <w:r>
-        <w:rPr>
-          <w:sz w:val="24"/>
-          <w:szCs w:val="24"/>
-        </w:rPr>
-        <w:t>flèches</w:t>
-      </w:r>
-      <w:r>
-        <w:rPr>
-          <w:sz w:val="24"/>
-          <w:szCs w:val="24"/>
-        </w:rPr>
-        <w:t xml:space="preserve"> en zone 9 et </w:t>
-      </w:r>
-      <w:r>
-        <w:rPr>
-          <w:sz w:val="24"/>
-          <w:szCs w:val="24"/>
-        </w:rPr>
-        <w:lastRenderedPageBreak/>
-        <w:t xml:space="preserve">pourcentage de </w:t>
-      </w:r>
-      <w:r>
-        <w:rPr>
-          <w:sz w:val="24"/>
-          <w:szCs w:val="24"/>
-        </w:rPr>
-        <w:t>flèches</w:t>
-      </w:r>
-      <w:r>
-        <w:rPr>
-          <w:sz w:val="24"/>
-          <w:szCs w:val="24"/>
-        </w:rPr>
-        <w:t xml:space="preserve"> en zone 10.</w:t>
-      </w:r>
-      <w:r>
-        <w:rPr>
-          <w:sz w:val="24"/>
-          <w:szCs w:val="24"/>
-        </w:rPr>
-        <w:t xml:space="preserve"> Finalement, on fait construire un graphique </w:t>
-      </w:r>
-      <w:r>
-        <w:rPr>
-          <w:sz w:val="24"/>
-          <w:szCs w:val="24"/>
-        </w:rPr>
-        <w:t>représentant</w:t>
-      </w:r>
-      <w:r>
-        <w:rPr>
-          <w:sz w:val="24"/>
-          <w:szCs w:val="24"/>
-        </w:rPr>
-        <w:t xml:space="preserve"> ces données.</w:t>
-      </w:r>
-    </w:p>
-    <w:p>
-      <w:pPr>
-        <w:ind w:firstLine="708"/>
-        <w:rPr>
-          <w:sz w:val="24"/>
-          <w:szCs w:val="24"/>
-        </w:rPr>
-      </w:pPr>
-      <w:r>
-        <w:rPr>
-          <w:sz w:val="24"/>
-          <w:szCs w:val="24"/>
-        </w:rPr>
-        <w:t xml:space="preserve">Finalement il ne restera plus qu’à </w:t>
-      </w:r>
-      <w:r>
-        <w:rPr>
-          <w:sz w:val="24"/>
-          <w:szCs w:val="24"/>
-        </w:rPr>
-        <w:t>implémenter</w:t>
-      </w:r>
-      <w:r>
-        <w:rPr>
-          <w:sz w:val="24"/>
-          <w:szCs w:val="24"/>
-        </w:rPr>
-        <w:t xml:space="preserve"> le programme en </w:t>
-      </w:r>
-      <w:r>
-        <w:rPr>
-          <w:sz w:val="24"/>
-          <w:szCs w:val="24"/>
-        </w:rPr>
-        <w:t>forme</w:t>
-      </w:r>
-      <w:r>
-        <w:rPr>
-          <w:sz w:val="24"/>
-          <w:szCs w:val="24"/>
-        </w:rPr>
-        <w:t xml:space="preserve"> d’application </w:t>
-      </w:r>
-      <w:r>
-        <w:rPr>
-          <w:sz w:val="24"/>
-          <w:szCs w:val="24"/>
-        </w:rPr>
-        <w:t>Android</w:t>
-      </w:r>
-      <w:r>
-        <w:rPr>
-          <w:sz w:val="24"/>
-          <w:szCs w:val="24"/>
-        </w:rPr>
-        <w:t>.</w:t>
-      </w:r>
-    </w:p>
-    <w:p>
-      <w:pPr>
-        <w:rPr>
-          <w:sz w:val="24"/>
-          <w:szCs w:val="24"/>
-        </w:rPr>
-      </w:pPr>
-      <w:r>
-        <w:rPr>
-          <w:sz w:val="24"/>
-          <w:szCs w:val="24"/>
-        </w:rPr>
-        <w:t xml:space="preserve">Le </w:t>
-      </w:r>
-      <w:r>
-        <w:rPr>
-          <w:sz w:val="24"/>
-          <w:szCs w:val="24"/>
-        </w:rPr>
-        <w:t>back log</w:t>
-      </w:r>
-      <w:r>
-        <w:rPr>
-          <w:sz w:val="24"/>
-          <w:szCs w:val="24"/>
-        </w:rPr>
-        <w:t xml:space="preserve"> est donc très précis et clair sur </w:t>
-      </w:r>
-      <w:r>
-        <w:rPr>
-          <w:sz w:val="24"/>
-          <w:szCs w:val="24"/>
-        </w:rPr>
-        <w:t>les fonctionnalités attendues</w:t>
-      </w:r>
-      <w:r>
-        <w:rPr>
-          <w:sz w:val="24"/>
-          <w:szCs w:val="24"/>
-        </w:rPr>
-        <w:t>.</w:t>
-      </w:r>
-    </w:p>
-    <w:p>
-      <w:pPr>
-        <w:rPr>
-          <w:sz w:val="24"/>
-          <w:szCs w:val="24"/>
-        </w:rPr>
-      </w:pPr>
-    </w:p>
-    <w:p>
-      <w:pPr>
-        <w:rPr>
-          <w:sz w:val="24"/>
-          <w:szCs w:val="24"/>
-        </w:rPr>
-      </w:pPr>
-    </w:p>
-    <w:p>
-      <w:pPr>
-        <w:rPr>
-          <w:sz w:val="32"/>
-        </w:rPr>
-      </w:pPr>
-      <w:r>
-        <w:rPr>
-          <w:b/>
-          <w:bCs/>
-          <w:sz w:val="28"/>
-        </w:rPr>
         <w:t>III-Organisation du projet</w:t>
       </w:r>
     </w:p>
@@ -1858,9 +1830,11 @@
         <w:tab/>
         <w:t xml:space="preserve">Pour la gestion des fichiers, on utilise Mega.nz pour soumettre les versions stables et d’autres fichiers de gestion. Et pour le </w:t>
       </w:r>
+      <w:proofErr w:type="spellStart"/>
       <w:r>
         <w:t>versionning</w:t>
       </w:r>
+      <w:proofErr w:type="spellEnd"/>
       <w:r>
         <w:t xml:space="preserve">, on manipule GitHub </w:t>
       </w:r>
@@ -1868,11 +1842,7 @@
         <w:t>(Parce</w:t>
       </w:r>
       <w:r>
-        <w:t xml:space="preserve"> que c’est pratique en </w:t>
-      </w:r>
-      <w:r>
-        <w:lastRenderedPageBreak/>
-        <w:t xml:space="preserve">groupe) avec </w:t>
+        <w:t xml:space="preserve"> que c’est pratique en groupe) avec </w:t>
       </w:r>
       <w:r>
         <w:t>des branches différentes</w:t>
@@ -1939,8 +1909,13 @@
       <w:r>
         <w:t xml:space="preserve"> </w:t>
       </w:r>
-      <w:r>
-        <w:t>StarUML,</w:t>
+      <w:proofErr w:type="spellStart"/>
+      <w:r>
+        <w:t>StarUML</w:t>
+      </w:r>
+      <w:proofErr w:type="spellEnd"/>
+      <w:r>
+        <w:t>,</w:t>
       </w:r>
       <w:r>
         <w:t xml:space="preserve"> </w:t>
@@ -2056,8 +2031,17 @@
                 <w:i/>
                 <w:lang w:val="en-US"/>
               </w:rPr>
-              <w:t>/Encadrant</w:t>
+              <w:t>/</w:t>
             </w:r>
+            <w:proofErr w:type="spellStart"/>
+            <w:r>
+              <w:rPr>
+                <w:i/>
+                <w:lang w:val="en-US"/>
+              </w:rPr>
+              <w:t>Encadrant</w:t>
+            </w:r>
+            <w:proofErr w:type="spellEnd"/>
             <w:r>
               <w:rPr>
                 <w:i/>
@@ -2085,8 +2069,18 @@
                 <w:u w:val="single"/>
                 <w:lang w:val="en-US"/>
               </w:rPr>
-              <w:t>Thierry Brouard</w:t>
+              <w:t xml:space="preserve">Thierry </w:t>
             </w:r>
+            <w:proofErr w:type="spellStart"/>
+            <w:r>
+              <w:rPr>
+                <w:b/>
+                <w:u w:val="single"/>
+                <w:lang w:val="en-US"/>
+              </w:rPr>
+              <w:t>Brouard</w:t>
+            </w:r>
+            <w:proofErr w:type="spellEnd"/>
           </w:p>
         </w:tc>
       </w:tr>
@@ -2141,14 +2135,34 @@
                 <w:lang w:val="en-US"/>
               </w:rPr>
             </w:pPr>
+            <w:proofErr w:type="spellStart"/>
             <w:r>
               <w:rPr>
                 <w:b/>
                 <w:u w:val="single"/>
                 <w:lang w:val="en-US"/>
               </w:rPr>
-              <w:t>Mahmod Alhabaj</w:t>
+              <w:t>Mahmod</w:t>
             </w:r>
+            <w:proofErr w:type="spellEnd"/>
+            <w:r>
+              <w:rPr>
+                <w:b/>
+                <w:u w:val="single"/>
+                <w:lang w:val="en-US"/>
+              </w:rPr>
+              <w:t xml:space="preserve"> </w:t>
+            </w:r>
+            <w:proofErr w:type="spellStart"/>
+            <w:r>
+              <w:rPr>
+                <w:b/>
+                <w:u w:val="single"/>
+                <w:lang w:val="en-US"/>
+              </w:rPr>
+              <w:t>Alhabaj</w:t>
+            </w:r>
+            <w:proofErr w:type="spellEnd"/>
           </w:p>
         </w:tc>
       </w:tr>
@@ -2194,8 +2208,18 @@
                 <w:u w:val="single"/>
                 <w:lang w:val="en-US"/>
               </w:rPr>
-              <w:t>-Tom Belda</w:t>
+              <w:t xml:space="preserve">-Tom </w:t>
             </w:r>
+            <w:proofErr w:type="spellStart"/>
+            <w:r>
+              <w:rPr>
+                <w:b/>
+                <w:u w:val="single"/>
+                <w:lang w:val="en-US"/>
+              </w:rPr>
+              <w:t>Belda</w:t>
+            </w:r>
+            <w:proofErr w:type="spellEnd"/>
             <w:r>
               <w:rPr>
                 <w:b/>
@@ -2219,8 +2243,36 @@
                 <w:u w:val="single"/>
                 <w:lang w:val="en-US"/>
               </w:rPr>
-              <w:t>-Mahmod Alhabaj</w:t>
+              <w:t>-</w:t>
             </w:r>
+            <w:proofErr w:type="spellStart"/>
+            <w:r>
+              <w:rPr>
+                <w:b/>
+                <w:u w:val="single"/>
+                <w:lang w:val="en-US"/>
+              </w:rPr>
+              <w:t>Mahmod</w:t>
+            </w:r>
+            <w:proofErr w:type="spellEnd"/>
+            <w:r>
+              <w:rPr>
+                <w:b/>
+                <w:u w:val="single"/>
+                <w:lang w:val="en-US"/>
+              </w:rPr>
+              <w:t xml:space="preserve"> </w:t>
+            </w:r>
+            <w:proofErr w:type="spellStart"/>
+            <w:r>
+              <w:rPr>
+                <w:b/>
+                <w:u w:val="single"/>
+                <w:lang w:val="en-US"/>
+              </w:rPr>
+              <w:t>Alhabaj</w:t>
+            </w:r>
+            <w:proofErr w:type="spellEnd"/>
           </w:p>
           <w:p>
             <w:pPr>
@@ -2253,7 +2305,25 @@
                 <w:u w:val="single"/>
                 <w:lang w:val="en-US"/>
               </w:rPr>
-              <w:t xml:space="preserve">- Mohamad-Ali Dakroub         </w:t>
+              <w:t xml:space="preserve">- Mohamad-Ali </w:t>
+            </w:r>
+            <w:proofErr w:type="spellStart"/>
+            <w:r>
+              <w:rPr>
+                <w:b/>
+                <w:u w:val="single"/>
+                <w:lang w:val="en-US"/>
+              </w:rPr>
+              <w:t>Dakroub</w:t>
+            </w:r>
+            <w:proofErr w:type="spellEnd"/>
+            <w:r>
+              <w:rPr>
+                <w:b/>
+                <w:u w:val="single"/>
+                <w:lang w:val="en-US"/>
+              </w:rPr>
+              <w:t xml:space="preserve">         </w:t>
             </w:r>
           </w:p>
           <w:p>
@@ -2270,8 +2340,18 @@
                 <w:u w:val="single"/>
                 <w:lang w:val="en-US"/>
               </w:rPr>
-              <w:t>- Gérard Doglobe</w:t>
+              <w:t xml:space="preserve">- Gérard </w:t>
             </w:r>
+            <w:proofErr w:type="spellStart"/>
+            <w:r>
+              <w:rPr>
+                <w:b/>
+                <w:u w:val="single"/>
+                <w:lang w:val="en-US"/>
+              </w:rPr>
+              <w:t>Doglobe</w:t>
+            </w:r>
+            <w:proofErr w:type="spellEnd"/>
           </w:p>
         </w:tc>
       </w:tr>
@@ -2511,12 +2591,19 @@
           </mc:Fallback>
         </mc:AlternateContent>
       </w:r>
+      <w:proofErr w:type="spellStart"/>
       <w:r>
         <w:t>Mahmod</w:t>
       </w:r>
-      <w:r>
-        <w:t xml:space="preserve"> Alhabaj</w:t>
-      </w:r>
+      <w:proofErr w:type="spellEnd"/>
+      <w:r>
+        <w:t xml:space="preserve"> </w:t>
+      </w:r>
+      <w:proofErr w:type="spellStart"/>
+      <w:r>
+        <w:t>Alhabaj</w:t>
+      </w:r>
+      <w:proofErr w:type="spellEnd"/>
       <w:r>
         <w:t xml:space="preserve"> : </w:t>
       </w:r>
@@ -2585,7 +2672,15 @@
     </w:p>
     <w:p>
       <w:r>
-        <w:t>Tom Belda :</w:t>
+        <w:t xml:space="preserve">Tom </w:t>
+      </w:r>
+      <w:proofErr w:type="spellStart"/>
+      <w:r>
+        <w:t>Belda</w:t>
+      </w:r>
+      <w:proofErr w:type="spellEnd"/>
+      <w:r>
+        <w:t> :</w:t>
       </w:r>
       <w:r>
         <w:t xml:space="preserve"> </w:t>
@@ -2767,7 +2862,15 @@
         </mc:AlternateContent>
       </w:r>
       <w:r>
-        <w:t xml:space="preserve">Mohamad-Ali Dakroub : </w:t>
+        <w:t xml:space="preserve">Mohamad-Ali </w:t>
+      </w:r>
+      <w:proofErr w:type="spellStart"/>
+      <w:r>
+        <w:t>Dakroub</w:t>
+      </w:r>
+      <w:proofErr w:type="spellEnd"/>
+      <w:r>
+        <w:t xml:space="preserve"> : </w:t>
       </w:r>
       <w:r>
         <w:rPr>
@@ -2784,7 +2887,15 @@
     </w:p>
     <w:p>
       <w:r>
-        <w:t>Gérard Doglobe :</w:t>
+        <w:t xml:space="preserve">Gérard </w:t>
+      </w:r>
+      <w:proofErr w:type="spellStart"/>
+      <w:r>
+        <w:t>Doglobe</w:t>
+      </w:r>
+      <w:proofErr w:type="spellEnd"/>
+      <w:r>
+        <w:t> :</w:t>
       </w:r>
       <w:r>
         <w:t xml:space="preserve"> </w:t>
@@ -2817,6 +2928,7 @@
         <w:ind w:firstLine="708"/>
       </w:pPr>
       <w:r>
+        <w:lastRenderedPageBreak/>
         <w:t>D -Identification des risques et les mesures prises pour les éviter.</w:t>
       </w:r>
     </w:p>
@@ -2966,6 +3078,38 @@
       <w:pPr>
         <w:ind w:firstLine="708"/>
       </w:pPr>
+    </w:p>
+    <w:p>
+      <w:pPr>
+        <w:ind w:firstLine="708"/>
+      </w:pPr>
+    </w:p>
+    <w:p>
+      <w:pPr>
+        <w:ind w:firstLine="708"/>
+      </w:pPr>
+    </w:p>
+    <w:p>
+      <w:pPr>
+        <w:ind w:firstLine="708"/>
+      </w:pPr>
+    </w:p>
+    <w:p>
+      <w:pPr>
+        <w:ind w:firstLine="708"/>
+      </w:pPr>
+    </w:p>
+    <w:p>
+      <w:pPr>
+        <w:ind w:firstLine="708"/>
+      </w:pPr>
+    </w:p>
+    <w:p>
+      <w:pPr>
+        <w:ind w:firstLine="708"/>
+      </w:pPr>
+      <w:bookmarkStart w:id="4" w:name="_GoBack"/>
+      <w:bookmarkEnd w:id="4"/>
     </w:p>
     <w:p>
       <w:pPr>
@@ -5164,7 +5308,15 @@
         <w:t>problèmes</w:t>
       </w:r>
       <w:r>
-        <w:t xml:space="preserve"> avec l’installation de phpUnit. </w:t>
+        <w:t xml:space="preserve"> avec l’installation de </w:t>
+      </w:r>
+      <w:proofErr w:type="spellStart"/>
+      <w:r>
+        <w:t>phpUnit</w:t>
+      </w:r>
+      <w:proofErr w:type="spellEnd"/>
+      <w:r>
+        <w:t xml:space="preserve">. </w:t>
       </w:r>
       <w:r>
         <w:t>Une fois surmonté, les tests on étaient programmés sans autres problèmes majeurs.</w:t>
@@ -5200,15 +5352,7 @@
         <w:ind w:left="360"/>
       </w:pPr>
       <w:r>
-        <w:t xml:space="preserve">Nous avons appliqué les conventions de codage sur les classes que </w:t>
-      </w:r>
-      <w:bookmarkStart w:id="4" w:name="_GoBack"/>
-      <w:r>
-        <w:t xml:space="preserve">nous avons </w:t>
-      </w:r>
-      <w:bookmarkEnd w:id="4"/>
-      <w:r>
-        <w:t>com</w:t>
+        <w:t>Nous avons appliqué les conventions de codage sur les classes que nous avons com</w:t>
       </w:r>
       <w:r>
         <w:t>menté (</w:t>
@@ -5258,7 +5402,15 @@
         </w:tabs>
       </w:pPr>
       <w:r>
-        <w:t xml:space="preserve">Ecriture droMaDaire </w:t>
+        <w:t xml:space="preserve">Ecriture </w:t>
+      </w:r>
+      <w:proofErr w:type="spellStart"/>
+      <w:r>
+        <w:t>droMaDaire</w:t>
+      </w:r>
+      <w:proofErr w:type="spellEnd"/>
+      <w:r>
+        <w:t xml:space="preserve"> </w:t>
       </w:r>
       <w:proofErr w:type="gramStart"/>
       <w:r>
@@ -5338,18 +5490,106 @@
     <w:p/>
     <w:p/>
     <w:p/>
-    <w:p/>
-    <w:p/>
-    <w:p/>
-    <w:p/>
-    <w:p/>
-    <w:p/>
-    <w:p/>
-    <w:p/>
-    <w:p/>
-    <w:p/>
-    <w:p/>
-    <w:p/>
+    <w:p>
+      <w:r>
+        <w:lastRenderedPageBreak/>
+        <w:t>Bilan du projet :</w:t>
+      </w:r>
+    </w:p>
+    <w:p/>
+    <w:p>
+      <w:r>
+        <w:tab/>
+        <w:t>A la fin du 3</w:t>
+      </w:r>
+      <w:r>
+        <w:rPr>
+          <w:vertAlign w:val="superscript"/>
+        </w:rPr>
+        <w:t>ème</w:t>
+      </w:r>
+      <w:r>
+        <w:t xml:space="preserve"> sprint, l’application fourni une très grosse majorité des fonctionnalités demandées par le client. </w:t>
+      </w:r>
+      <w:r>
+        <w:t xml:space="preserve">On est capable de manipuler des entrainements et calculer leurs statistiques. </w:t>
+      </w:r>
+    </w:p>
+    <w:p>
+      <w:pPr>
+        <w:ind w:firstLine="708"/>
+      </w:pPr>
+      <w:r>
+        <w:t>Cependant, nous n’avons pas eu le temps d’effectuer un grand nombre de tests.</w:t>
+      </w:r>
+      <w:r>
+        <w:t xml:space="preserve"> La partie Personnaliser (Arcs, blasons) est complètement testé. La partie Entrainement est également testé à 70-80% </w:t>
+      </w:r>
+      <w:r>
+        <w:t xml:space="preserve">pour assurer la bonne exécution pour les utilisateurs. </w:t>
+      </w:r>
+      <w:r>
+        <w:t>La partie stats n’est pas testé, car on utilise naturellement un Framework pour effectuer les calculs donc il n’y a pas vraiment d’intérêt ici.</w:t>
+      </w:r>
+    </w:p>
+    <w:p>
+      <w:pPr>
+        <w:ind w:firstLine="708"/>
+      </w:pPr>
+      <w:r>
+        <w:t>Il reste également des partis graphiques non responsives et donc certaineme</w:t>
+      </w:r>
+      <w:r>
+        <w:t xml:space="preserve">nt </w:t>
+      </w:r>
+      <w:r>
+        <w:t>gênant</w:t>
+      </w:r>
+      <w:r>
+        <w:t xml:space="preserve"> pour certains utilisateurs.</w:t>
+      </w:r>
+    </w:p>
+    <w:p>
+      <w:pPr>
+        <w:ind w:firstLine="708"/>
+      </w:pPr>
+      <w:r>
+        <w:t xml:space="preserve">Pour le moment, l’application peut être publié </w:t>
+      </w:r>
+      <w:r>
+        <w:t>en ligne</w:t>
+      </w:r>
+      <w:r>
+        <w:t xml:space="preserve"> en version BETA afin d’avoir un retour des utilisateurs.</w:t>
+      </w:r>
+    </w:p>
+    <w:p/>
+    <w:p/>
+    <w:p/>
+    <w:p/>
+    <w:p/>
+    <w:p/>
+    <w:p/>
+    <w:p/>
+    <w:p/>
+    <w:p/>
+    <w:p/>
+    <w:p/>
+    <w:p/>
+    <w:p/>
+    <w:p/>
+    <w:p/>
+    <w:p/>
+    <w:p/>
+    <w:p/>
+    <w:p/>
+    <w:p/>
+    <w:p>
+      <w:r>
+        <w:lastRenderedPageBreak/>
+        <w:t>Annexes :</w:t>
+      </w:r>
+    </w:p>
     <w:sectPr>
       <w:headerReference w:type="default" r:id="rId20"/>
       <w:footerReference w:type="default" r:id="rId21"/>
@@ -5398,6 +5638,7 @@
         <w:docPartUnique/>
       </w:docPartObj>
     </w:sdtPr>
+    <w:sdtEndPr/>
     <w:sdtContent>
       <w:p>
         <w:pPr>
@@ -6664,14 +6905,14 @@
     <w:charset w:val="00"/>
     <w:family w:val="roman"/>
     <w:pitch w:val="variable"/>
-    <w:sig w:usb0="E0002AFF" w:usb1="C0007843" w:usb2="00000009" w:usb3="00000000" w:csb0="000001FF" w:csb1="00000000"/>
+    <w:sig w:usb0="E0002EFF" w:usb1="C000785B" w:usb2="00000009" w:usb3="00000000" w:csb0="000001FF" w:csb1="00000000"/>
   </w:font>
   <w:font w:name="Calibri">
     <w:panose1 w:val="020F0502020204030204"/>
     <w:charset w:val="00"/>
     <w:family w:val="swiss"/>
     <w:pitch w:val="variable"/>
-    <w:sig w:usb0="E00002FF" w:usb1="4000ACFF" w:usb2="00000001" w:usb3="00000000" w:csb0="0000019F" w:csb1="00000000"/>
+    <w:sig w:usb0="E0002AFF" w:usb1="C000247B" w:usb2="00000009" w:usb3="00000000" w:csb0="000001FF" w:csb1="00000000"/>
   </w:font>
   <w:font w:name="Courier New">
     <w:panose1 w:val="02070309020205020404"/>
@@ -6699,7 +6940,7 @@
     <w:charset w:val="00"/>
     <w:family w:val="swiss"/>
     <w:pitch w:val="variable"/>
-    <w:sig w:usb0="A00002EF" w:usb1="4000207B" w:usb2="00000000" w:usb3="00000000" w:csb0="0000009F" w:csb1="00000000"/>
+    <w:sig w:usb0="E0002AFF" w:usb1="C000247B" w:usb2="00000009" w:usb3="00000000" w:csb0="000001FF" w:csb1="00000000"/>
   </w:font>
   <w:font w:name="Liberation Serif">
     <w:panose1 w:val="02020603050405020304"/>
@@ -6758,6 +6999,7 @@
     <w:rsidRoot w:val="00294FFF"/>
     <w:rsid w:val="00294FFF"/>
     <w:rsid w:val="00384370"/>
+    <w:rsid w:val="006704BE"/>
   </w:rsids>
   <m:mathPr>
     <m:mathFont m:val="Cambria Math"/>
@@ -7547,7 +7789,7 @@
 </file>
 
 <file path=customXml/itemProps1.xml><?xml version="1.0" encoding="utf-8"?>
-<ds:datastoreItem xmlns:ds="http://schemas.openxmlformats.org/officeDocument/2006/customXml" ds:itemID="{1925512F-7F0C-4115-BC09-ECDACBC646BC}">
+<ds:datastoreItem xmlns:ds="http://schemas.openxmlformats.org/officeDocument/2006/customXml" ds:itemID="{B08548D4-3B1D-404C-BCE4-A20EA8738FAB}">
   <ds:schemaRefs>
     <ds:schemaRef ds:uri="http://schemas.openxmlformats.org/officeDocument/2006/bibliography"/>
   </ds:schemaRefs>

</xml_diff>